<commit_message>
cap nhat file word
</commit_message>
<xml_diff>
--- a/tuan2/Baocao_laptrinhdanentang.docx
+++ b/tuan2/Baocao_laptrinhdanentang.docx
@@ -1744,7 +1744,7 @@
     <w:sdt>
       <w:sdtPr>
         <w:rPr>
-          <w:rFonts w:eastAsiaTheme="minorHAnsi" w:cstheme="majorHAnsi"/>
+          <w:rFonts w:asciiTheme="minorHAnsi" w:eastAsiaTheme="minorHAnsi" w:hAnsiTheme="minorHAnsi" w:cstheme="majorHAnsi"/>
           <w:color w:val="auto"/>
           <w:sz w:val="24"/>
           <w:szCs w:val="24"/>
@@ -2399,7 +2399,20 @@
             <w:rPr>
               <w:rFonts w:asciiTheme="majorHAnsi" w:hAnsiTheme="majorHAnsi" w:cstheme="majorHAnsi"/>
             </w:rPr>
-            <w:t>................................................................................................................10</w:t>
+            <w:t>................................................................................................................</w:t>
+          </w:r>
+          <w:r>
+            <w:rPr>
+              <w:rFonts w:asciiTheme="majorHAnsi" w:hAnsiTheme="majorHAnsi" w:cstheme="majorHAnsi"/>
+              <w:lang w:val="en-US"/>
+            </w:rPr>
+            <w:t>...............</w:t>
+          </w:r>
+          <w:r>
+            <w:rPr>
+              <w:rFonts w:asciiTheme="majorHAnsi" w:hAnsiTheme="majorHAnsi" w:cstheme="majorHAnsi"/>
+            </w:rPr>
+            <w:t>10</w:t>
           </w:r>
         </w:p>
         <w:p>
@@ -4318,7 +4331,7 @@
           <w:lang w:val="en-US"/>
         </w:rPr>
         <w:drawing>
-          <wp:inline distT="0" distB="0" distL="0" distR="0" wp14:anchorId="23596692" wp14:editId="5424B23F">
+          <wp:inline distT="0" distB="0" distL="0" distR="0" wp14:anchorId="23596692" wp14:editId="0A951C02">
             <wp:extent cx="5943600" cy="3340735"/>
             <wp:effectExtent l="0" t="0" r="0" b="0"/>
             <wp:docPr id="2003759874" name="Picture 5"/>
@@ -4439,7 +4452,7 @@
           <w:lang w:val="en-US"/>
         </w:rPr>
         <w:drawing>
-          <wp:inline distT="0" distB="0" distL="0" distR="0" wp14:anchorId="3088D093" wp14:editId="1C751EA0">
+          <wp:inline distT="0" distB="0" distL="0" distR="0" wp14:anchorId="3088D093" wp14:editId="4144E1BE">
             <wp:extent cx="5943600" cy="3337823"/>
             <wp:effectExtent l="0" t="0" r="0" b="0"/>
             <wp:docPr id="114410506" name="Picture 6" descr="A screenshot of a computer&#10;&#10;Description automatically generated"/>
@@ -4598,7 +4611,7 @@
           <w:lang w:val="en-US"/>
         </w:rPr>
         <w:drawing>
-          <wp:inline distT="0" distB="0" distL="0" distR="0" wp14:anchorId="5D539B40" wp14:editId="4ECFFEF7">
+          <wp:inline distT="0" distB="0" distL="0" distR="0" wp14:anchorId="5D539B40" wp14:editId="02DF080F">
             <wp:extent cx="5943600" cy="3331210"/>
             <wp:effectExtent l="0" t="0" r="0" b="2540"/>
             <wp:docPr id="105640731" name="Picture 11"/>
@@ -4726,7 +4739,7 @@
           <w:lang w:val="en-US"/>
         </w:rPr>
         <w:drawing>
-          <wp:inline distT="0" distB="0" distL="0" distR="0" wp14:anchorId="27895CEE" wp14:editId="69FA9FC4">
+          <wp:inline distT="0" distB="0" distL="0" distR="0" wp14:anchorId="27895CEE" wp14:editId="3A26F057">
             <wp:extent cx="5943600" cy="3340735"/>
             <wp:effectExtent l="0" t="0" r="0" b="0"/>
             <wp:docPr id="2067566134" name="Picture 12" descr="A screenshot of a computer&#10;&#10;Description automatically generated"/>
@@ -12983,17 +12996,6 @@
 </file>
 
 <file path=customXml/item1.xml><?xml version="1.0" encoding="utf-8"?>
-<p:properties xmlns:p="http://schemas.microsoft.com/office/2006/metadata/properties" xmlns:xsi="http://www.w3.org/2001/XMLSchema-instance" xmlns:pc="http://schemas.microsoft.com/office/infopath/2007/PartnerControls">
-  <documentManagement>
-    <lcf76f155ced4ddcb4097134ff3c332f xmlns="8fc2d97c-f157-4d5f-a344-1f9c94e44560">
-      <Terms xmlns="http://schemas.microsoft.com/office/infopath/2007/PartnerControls"/>
-    </lcf76f155ced4ddcb4097134ff3c332f>
-    <TaxCatchAll xmlns="42f2206f-91ae-4741-9813-edbb31cf99af" xsi:nil="true"/>
-  </documentManagement>
-</p:properties>
-</file>
-
-<file path=customXml/item2.xml><?xml version="1.0" encoding="utf-8"?>
 <ct:contentTypeSchema xmlns:ct="http://schemas.microsoft.com/office/2006/metadata/contentType" xmlns:ma="http://schemas.microsoft.com/office/2006/metadata/properties/metaAttributes" ct:_="" ma:_="" ma:contentTypeName="Document" ma:contentTypeID="0x01010070F6614CC20C2341913E41528EE4FF97" ma:contentTypeVersion="10" ma:contentTypeDescription="Create a new document." ma:contentTypeScope="" ma:versionID="b40676470cc045035f9d286f2cd3f26e">
   <xsd:schema xmlns:xsd="http://www.w3.org/2001/XMLSchema" xmlns:xs="http://www.w3.org/2001/XMLSchema" xmlns:p="http://schemas.microsoft.com/office/2006/metadata/properties" xmlns:ns2="8fc2d97c-f157-4d5f-a344-1f9c94e44560" xmlns:ns3="42f2206f-91ae-4741-9813-edbb31cf99af" targetNamespace="http://schemas.microsoft.com/office/2006/metadata/properties" ma:root="true" ma:fieldsID="0cffd56ac440fb7554c278387cc366f1" ns2:_="" ns3:_="">
     <xsd:import namespace="8fc2d97c-f157-4d5f-a344-1f9c94e44560"/>
@@ -13182,11 +13184,18 @@
 </ct:contentTypeSchema>
 </file>
 
-<file path=customXml/item3.xml><?xml version="1.0" encoding="utf-8"?>
-<b:Sources xmlns:b="http://schemas.openxmlformats.org/officeDocument/2006/bibliography" xmlns="http://schemas.openxmlformats.org/officeDocument/2006/bibliography" SelectedStyle="\APASixthEditionOfficeOnline.xsl" StyleName="APA" Version="6"/>
+<file path=customXml/item2.xml><?xml version="1.0" encoding="utf-8"?>
+<p:properties xmlns:p="http://schemas.microsoft.com/office/2006/metadata/properties" xmlns:xsi="http://www.w3.org/2001/XMLSchema-instance" xmlns:pc="http://schemas.microsoft.com/office/infopath/2007/PartnerControls">
+  <documentManagement>
+    <lcf76f155ced4ddcb4097134ff3c332f xmlns="8fc2d97c-f157-4d5f-a344-1f9c94e44560">
+      <Terms xmlns="http://schemas.microsoft.com/office/infopath/2007/PartnerControls"/>
+    </lcf76f155ced4ddcb4097134ff3c332f>
+    <TaxCatchAll xmlns="42f2206f-91ae-4741-9813-edbb31cf99af" xsi:nil="true"/>
+  </documentManagement>
+</p:properties>
 </file>
 
-<file path=customXml/item4.xml><?xml version="1.0" encoding="utf-8"?>
+<file path=customXml/item3.xml><?xml version="1.0" encoding="utf-8"?>
 <?mso-contentType ?>
 <FormTemplates xmlns="http://schemas.microsoft.com/sharepoint/v3/contenttype/forms">
   <Display>DocumentLibraryForm</Display>
@@ -13195,18 +13204,11 @@
 </FormTemplates>
 </file>
 
-<file path=customXml/itemProps1.xml><?xml version="1.0" encoding="utf-8"?>
-<ds:datastoreItem xmlns:ds="http://schemas.openxmlformats.org/officeDocument/2006/customXml" ds:itemID="{FC0CE866-833C-4F24-807C-55027A9B0272}">
-  <ds:schemaRefs>
-    <ds:schemaRef ds:uri="http://schemas.microsoft.com/office/2006/metadata/properties"/>
-    <ds:schemaRef ds:uri="http://schemas.microsoft.com/office/infopath/2007/PartnerControls"/>
-    <ds:schemaRef ds:uri="8fc2d97c-f157-4d5f-a344-1f9c94e44560"/>
-    <ds:schemaRef ds:uri="42f2206f-91ae-4741-9813-edbb31cf99af"/>
-  </ds:schemaRefs>
-</ds:datastoreItem>
+<file path=customXml/item4.xml><?xml version="1.0" encoding="utf-8"?>
+<b:Sources xmlns:b="http://schemas.openxmlformats.org/officeDocument/2006/bibliography" xmlns="http://schemas.openxmlformats.org/officeDocument/2006/bibliography" SelectedStyle="\APASixthEditionOfficeOnline.xsl" StyleName="APA" Version="6"/>
 </file>
 
-<file path=customXml/itemProps2.xml><?xml version="1.0" encoding="utf-8"?>
+<file path=customXml/itemProps1.xml><?xml version="1.0" encoding="utf-8"?>
 <ds:datastoreItem xmlns:ds="http://schemas.openxmlformats.org/officeDocument/2006/customXml" ds:itemID="{097756AF-3122-44BF-ABE5-E82028FE8CD2}">
   <ds:schemaRefs>
     <ds:schemaRef ds:uri="http://schemas.microsoft.com/office/2006/metadata/contentType"/>
@@ -13225,18 +13227,29 @@
 </ds:datastoreItem>
 </file>
 
+<file path=customXml/itemProps2.xml><?xml version="1.0" encoding="utf-8"?>
+<ds:datastoreItem xmlns:ds="http://schemas.openxmlformats.org/officeDocument/2006/customXml" ds:itemID="{FC0CE866-833C-4F24-807C-55027A9B0272}">
+  <ds:schemaRefs>
+    <ds:schemaRef ds:uri="http://schemas.microsoft.com/office/2006/metadata/properties"/>
+    <ds:schemaRef ds:uri="http://schemas.microsoft.com/office/infopath/2007/PartnerControls"/>
+    <ds:schemaRef ds:uri="8fc2d97c-f157-4d5f-a344-1f9c94e44560"/>
+    <ds:schemaRef ds:uri="42f2206f-91ae-4741-9813-edbb31cf99af"/>
+  </ds:schemaRefs>
+</ds:datastoreItem>
+</file>
+
 <file path=customXml/itemProps3.xml><?xml version="1.0" encoding="utf-8"?>
+<ds:datastoreItem xmlns:ds="http://schemas.openxmlformats.org/officeDocument/2006/customXml" ds:itemID="{7B4A267A-7486-4117-B00D-B6FF77B2D12E}">
+  <ds:schemaRefs>
+    <ds:schemaRef ds:uri="http://schemas.microsoft.com/sharepoint/v3/contenttype/forms"/>
+  </ds:schemaRefs>
+</ds:datastoreItem>
+</file>
+
+<file path=customXml/itemProps4.xml><?xml version="1.0" encoding="utf-8"?>
 <ds:datastoreItem xmlns:ds="http://schemas.openxmlformats.org/officeDocument/2006/customXml" ds:itemID="{A9746870-384A-470E-A7ED-921E370CB5AE}">
   <ds:schemaRefs>
     <ds:schemaRef ds:uri="http://schemas.openxmlformats.org/officeDocument/2006/bibliography"/>
   </ds:schemaRefs>
 </ds:datastoreItem>
-</file>
-
-<file path=customXml/itemProps4.xml><?xml version="1.0" encoding="utf-8"?>
-<ds:datastoreItem xmlns:ds="http://schemas.openxmlformats.org/officeDocument/2006/customXml" ds:itemID="{7B4A267A-7486-4117-B00D-B6FF77B2D12E}">
-  <ds:schemaRefs>
-    <ds:schemaRef ds:uri="http://schemas.microsoft.com/sharepoint/v3/contenttype/forms"/>
-  </ds:schemaRefs>
-</ds:datastoreItem>
 </file>
</xml_diff>